<commit_message>
Minor Fixes, CU signals updated
</commit_message>
<xml_diff>
--- a/phase 1 (Design)/architecture/CU update.docx
+++ b/phase 1 (Design)/architecture/CU update.docx
@@ -42,8 +42,8 @@
         <w:gridCol w:w="851"/>
         <w:gridCol w:w="850"/>
         <w:gridCol w:w="993"/>
-        <w:gridCol w:w="850"/>
-        <w:gridCol w:w="756"/>
+        <w:gridCol w:w="708"/>
+        <w:gridCol w:w="898"/>
       </w:tblGrid>
       <w:tr>
         <w:tc>
@@ -69,12 +69,6 @@
               <w:gridCol w:w="709"/>
             </w:tblGrid>
             <w:tr>
-              <w:tblPrEx>
-                <w:tblCellMar>
-                  <w:top w:w="0" w:type="dxa"/>
-                  <w:bottom w:w="0" w:type="dxa"/>
-                </w:tblCellMar>
-              </w:tblPrEx>
               <w:trPr>
                 <w:trHeight w:val="244"/>
               </w:trPr>
@@ -91,6 +85,7 @@
                       <w:szCs w:val="22"/>
                     </w:rPr>
                   </w:pPr>
+                  <w:proofErr w:type="spellStart"/>
                   <w:r>
                     <w:rPr>
                       <w:sz w:val="22"/>
@@ -98,6 +93,7 @@
                     </w:rPr>
                     <w:t>MemToReg</w:t>
                   </w:r>
+                  <w:proofErr w:type="spellEnd"/>
                 </w:p>
               </w:tc>
               <w:tc>
@@ -140,7 +136,6 @@
             <w:pPr>
               <w:jc w:val="center"/>
               <w:rPr>
-                <w:rFonts w:hint="cs"/>
                 <w:rtl/>
                 <w:lang w:bidi="ar-EG"/>
               </w:rPr>
@@ -161,7 +156,6 @@
             <w:pPr>
               <w:jc w:val="center"/>
               <w:rPr>
-                <w:rFonts w:hint="cs"/>
                 <w:rtl/>
                 <w:lang w:bidi="ar-EG"/>
               </w:rPr>
@@ -223,12 +217,14 @@
                 <w:lang w:bidi="ar-EG"/>
               </w:rPr>
             </w:pPr>
+            <w:proofErr w:type="spellStart"/>
             <w:r>
               <w:rPr>
                 <w:lang w:bidi="ar-EG"/>
               </w:rPr>
               <w:t>ALUSrc</w:t>
             </w:r>
+            <w:proofErr w:type="spellEnd"/>
           </w:p>
         </w:tc>
         <w:tc>
@@ -242,35 +238,38 @@
                 <w:lang w:bidi="ar-EG"/>
               </w:rPr>
             </w:pPr>
+            <w:proofErr w:type="spellStart"/>
             <w:r>
               <w:rPr>
                 <w:lang w:bidi="ar-EG"/>
               </w:rPr>
               <w:t>FetchEnable</w:t>
             </w:r>
-          </w:p>
-        </w:tc>
-        <w:tc>
-          <w:tcPr>
-            <w:tcW w:w="850" w:type="dxa"/>
+            <w:proofErr w:type="spellEnd"/>
+          </w:p>
+        </w:tc>
+        <w:tc>
+          <w:tcPr>
+            <w:tcW w:w="708" w:type="dxa"/>
           </w:tcPr>
           <w:p>
             <w:pPr>
               <w:jc w:val="center"/>
             </w:pPr>
+            <w:proofErr w:type="spellStart"/>
             <w:r>
               <w:t>DecEnable</w:t>
             </w:r>
-          </w:p>
-        </w:tc>
-        <w:tc>
-          <w:tcPr>
-            <w:tcW w:w="756" w:type="dxa"/>
-          </w:tcPr>
-          <w:p>
-            <w:pPr>
-              <w:rPr>
-                <w:rFonts w:hint="cs"/>
+            <w:proofErr w:type="spellEnd"/>
+          </w:p>
+        </w:tc>
+        <w:tc>
+          <w:tcPr>
+            <w:tcW w:w="898" w:type="dxa"/>
+          </w:tcPr>
+          <w:p>
+            <w:pPr>
+              <w:rPr>
                 <w:lang w:bidi="ar-EG"/>
               </w:rPr>
             </w:pPr>
@@ -444,7 +443,7 @@
         </w:tc>
         <w:tc>
           <w:tcPr>
-            <w:tcW w:w="850" w:type="dxa"/>
+            <w:tcW w:w="708" w:type="dxa"/>
           </w:tcPr>
           <w:p>
             <w:pPr>
@@ -467,7 +466,7 @@
         </w:tc>
         <w:tc>
           <w:tcPr>
-            <w:tcW w:w="756" w:type="dxa"/>
+            <w:tcW w:w="898" w:type="dxa"/>
           </w:tcPr>
           <w:p>
             <w:pPr>
@@ -614,7 +613,7 @@
                 <w:szCs w:val="44"/>
                 <w:lang w:bidi="ar-EG"/>
               </w:rPr>
-              <w:t>X</w:t>
+              <w:t>0</w:t>
             </w:r>
           </w:p>
         </w:tc>
@@ -643,7 +642,7 @@
         </w:tc>
         <w:tc>
           <w:tcPr>
-            <w:tcW w:w="850" w:type="dxa"/>
+            <w:tcW w:w="708" w:type="dxa"/>
           </w:tcPr>
           <w:p>
             <w:pPr>
@@ -666,7 +665,7 @@
         </w:tc>
         <w:tc>
           <w:tcPr>
-            <w:tcW w:w="756" w:type="dxa"/>
+            <w:tcW w:w="898" w:type="dxa"/>
           </w:tcPr>
           <w:p>
             <w:pPr>
@@ -842,6 +841,113 @@
         </w:tc>
         <w:tc>
           <w:tcPr>
+            <w:tcW w:w="708" w:type="dxa"/>
+          </w:tcPr>
+          <w:p>
+            <w:pPr>
+              <w:jc w:val="right"/>
+              <w:rPr>
+                <w:sz w:val="44"/>
+                <w:szCs w:val="44"/>
+                <w:lang w:bidi="ar-EG"/>
+              </w:rPr>
+            </w:pPr>
+            <w:r>
+              <w:rPr>
+                <w:sz w:val="44"/>
+                <w:szCs w:val="44"/>
+                <w:lang w:bidi="ar-EG"/>
+              </w:rPr>
+              <w:t>1</w:t>
+            </w:r>
+          </w:p>
+        </w:tc>
+        <w:tc>
+          <w:tcPr>
+            <w:tcW w:w="898" w:type="dxa"/>
+          </w:tcPr>
+          <w:p>
+            <w:pPr>
+              <w:jc w:val="right"/>
+            </w:pPr>
+            <w:r>
+              <w:t>STD</w:t>
+            </w:r>
+          </w:p>
+        </w:tc>
+      </w:tr>
+      <w:tr>
+        <w:tc>
+          <w:tcPr>
+            <w:tcW w:w="1184" w:type="dxa"/>
+          </w:tcPr>
+          <w:p>
+            <w:pPr>
+              <w:jc w:val="right"/>
+              <w:rPr>
+                <w:sz w:val="44"/>
+                <w:szCs w:val="44"/>
+                <w:lang w:bidi="ar-EG"/>
+              </w:rPr>
+            </w:pPr>
+            <w:r>
+              <w:rPr>
+                <w:sz w:val="44"/>
+                <w:szCs w:val="44"/>
+                <w:lang w:bidi="ar-EG"/>
+              </w:rPr>
+              <w:t>X</w:t>
+            </w:r>
+          </w:p>
+        </w:tc>
+        <w:tc>
+          <w:tcPr>
+            <w:tcW w:w="993" w:type="dxa"/>
+          </w:tcPr>
+          <w:p>
+            <w:pPr>
+              <w:jc w:val="right"/>
+              <w:rPr>
+                <w:sz w:val="44"/>
+                <w:szCs w:val="44"/>
+                <w:lang w:bidi="ar-EG"/>
+              </w:rPr>
+            </w:pPr>
+            <w:r>
+              <w:rPr>
+                <w:sz w:val="44"/>
+                <w:szCs w:val="44"/>
+                <w:lang w:bidi="ar-EG"/>
+              </w:rPr>
+              <w:t>0</w:t>
+            </w:r>
+          </w:p>
+        </w:tc>
+        <w:tc>
+          <w:tcPr>
+            <w:tcW w:w="992" w:type="dxa"/>
+          </w:tcPr>
+          <w:p>
+            <w:pPr>
+              <w:jc w:val="right"/>
+              <w:rPr>
+                <w:sz w:val="44"/>
+                <w:szCs w:val="44"/>
+                <w:lang w:bidi="ar-EG"/>
+              </w:rPr>
+            </w:pPr>
+            <w:r>
+              <w:rPr>
+                <w:sz w:val="44"/>
+                <w:szCs w:val="44"/>
+                <w:lang w:bidi="ar-EG"/>
+              </w:rPr>
+              <w:t>0</w:t>
+            </w:r>
+          </w:p>
+        </w:tc>
+        <w:tc>
+          <w:tcPr>
             <w:tcW w:w="850" w:type="dxa"/>
           </w:tcPr>
           <w:p>
@@ -865,14 +971,733 @@
         </w:tc>
         <w:tc>
           <w:tcPr>
-            <w:tcW w:w="756" w:type="dxa"/>
-          </w:tcPr>
-          <w:p>
-            <w:pPr>
-              <w:jc w:val="right"/>
-            </w:pPr>
-            <w:r>
-              <w:t>STD</w:t>
+            <w:tcW w:w="851" w:type="dxa"/>
+          </w:tcPr>
+          <w:p>
+            <w:pPr>
+              <w:jc w:val="right"/>
+              <w:rPr>
+                <w:sz w:val="44"/>
+                <w:szCs w:val="44"/>
+                <w:lang w:bidi="ar-EG"/>
+              </w:rPr>
+            </w:pPr>
+            <w:r>
+              <w:rPr>
+                <w:sz w:val="44"/>
+                <w:szCs w:val="44"/>
+                <w:lang w:bidi="ar-EG"/>
+              </w:rPr>
+              <w:t>1</w:t>
+            </w:r>
+          </w:p>
+        </w:tc>
+        <w:tc>
+          <w:tcPr>
+            <w:tcW w:w="850" w:type="dxa"/>
+          </w:tcPr>
+          <w:p>
+            <w:pPr>
+              <w:jc w:val="right"/>
+              <w:rPr>
+                <w:sz w:val="44"/>
+                <w:szCs w:val="44"/>
+                <w:lang w:bidi="ar-EG"/>
+              </w:rPr>
+            </w:pPr>
+            <w:r>
+              <w:rPr>
+                <w:sz w:val="44"/>
+                <w:szCs w:val="44"/>
+                <w:lang w:bidi="ar-EG"/>
+              </w:rPr>
+              <w:t>X</w:t>
+            </w:r>
+          </w:p>
+        </w:tc>
+        <w:tc>
+          <w:tcPr>
+            <w:tcW w:w="993" w:type="dxa"/>
+          </w:tcPr>
+          <w:p>
+            <w:pPr>
+              <w:jc w:val="right"/>
+              <w:rPr>
+                <w:sz w:val="44"/>
+                <w:szCs w:val="44"/>
+                <w:lang w:bidi="ar-EG"/>
+              </w:rPr>
+            </w:pPr>
+            <w:r>
+              <w:rPr>
+                <w:sz w:val="44"/>
+                <w:szCs w:val="44"/>
+                <w:lang w:bidi="ar-EG"/>
+              </w:rPr>
+              <w:t>0</w:t>
+            </w:r>
+          </w:p>
+        </w:tc>
+        <w:tc>
+          <w:tcPr>
+            <w:tcW w:w="708" w:type="dxa"/>
+          </w:tcPr>
+          <w:p>
+            <w:pPr>
+              <w:jc w:val="right"/>
+              <w:rPr>
+                <w:sz w:val="44"/>
+                <w:szCs w:val="44"/>
+                <w:lang w:bidi="ar-EG"/>
+              </w:rPr>
+            </w:pPr>
+            <w:r>
+              <w:rPr>
+                <w:sz w:val="44"/>
+                <w:szCs w:val="44"/>
+                <w:lang w:bidi="ar-EG"/>
+              </w:rPr>
+              <w:t>0</w:t>
+            </w:r>
+          </w:p>
+        </w:tc>
+        <w:tc>
+          <w:tcPr>
+            <w:tcW w:w="898" w:type="dxa"/>
+          </w:tcPr>
+          <w:p>
+            <w:pPr>
+              <w:jc w:val="right"/>
+              <w:rPr>
+                <w:lang w:bidi="ar-EG"/>
+              </w:rPr>
+            </w:pPr>
+            <w:r>
+              <w:rPr>
+                <w:lang w:bidi="ar-EG"/>
+              </w:rPr>
+              <w:t>Interrupt</w:t>
+            </w:r>
+            <w:r>
+              <w:rPr>
+                <w:lang w:bidi="ar-EG"/>
+              </w:rPr>
+              <w:t>(S1)</w:t>
+            </w:r>
+          </w:p>
+        </w:tc>
+      </w:tr>
+      <w:tr>
+        <w:tc>
+          <w:tcPr>
+            <w:tcW w:w="1184" w:type="dxa"/>
+          </w:tcPr>
+          <w:p>
+            <w:pPr>
+              <w:jc w:val="right"/>
+              <w:rPr>
+                <w:sz w:val="44"/>
+                <w:szCs w:val="44"/>
+                <w:lang w:bidi="ar-EG"/>
+              </w:rPr>
+            </w:pPr>
+            <w:r>
+              <w:rPr>
+                <w:sz w:val="44"/>
+                <w:szCs w:val="44"/>
+                <w:lang w:bidi="ar-EG"/>
+              </w:rPr>
+              <w:t>X</w:t>
+            </w:r>
+          </w:p>
+        </w:tc>
+        <w:tc>
+          <w:tcPr>
+            <w:tcW w:w="993" w:type="dxa"/>
+          </w:tcPr>
+          <w:p>
+            <w:pPr>
+              <w:jc w:val="right"/>
+              <w:rPr>
+                <w:sz w:val="44"/>
+                <w:szCs w:val="44"/>
+                <w:lang w:bidi="ar-EG"/>
+              </w:rPr>
+            </w:pPr>
+            <w:r>
+              <w:rPr>
+                <w:sz w:val="44"/>
+                <w:szCs w:val="44"/>
+                <w:lang w:bidi="ar-EG"/>
+              </w:rPr>
+              <w:t>0</w:t>
+            </w:r>
+          </w:p>
+        </w:tc>
+        <w:tc>
+          <w:tcPr>
+            <w:tcW w:w="992" w:type="dxa"/>
+          </w:tcPr>
+          <w:p>
+            <w:pPr>
+              <w:jc w:val="right"/>
+              <w:rPr>
+                <w:sz w:val="44"/>
+                <w:szCs w:val="44"/>
+                <w:lang w:bidi="ar-EG"/>
+              </w:rPr>
+            </w:pPr>
+            <w:r>
+              <w:rPr>
+                <w:sz w:val="44"/>
+                <w:szCs w:val="44"/>
+                <w:lang w:bidi="ar-EG"/>
+              </w:rPr>
+              <w:t>1</w:t>
+            </w:r>
+          </w:p>
+        </w:tc>
+        <w:tc>
+          <w:tcPr>
+            <w:tcW w:w="850" w:type="dxa"/>
+          </w:tcPr>
+          <w:p>
+            <w:pPr>
+              <w:jc w:val="right"/>
+              <w:rPr>
+                <w:sz w:val="44"/>
+                <w:szCs w:val="44"/>
+                <w:lang w:bidi="ar-EG"/>
+              </w:rPr>
+            </w:pPr>
+            <w:r>
+              <w:rPr>
+                <w:sz w:val="44"/>
+                <w:szCs w:val="44"/>
+                <w:lang w:bidi="ar-EG"/>
+              </w:rPr>
+              <w:t>0</w:t>
+            </w:r>
+          </w:p>
+        </w:tc>
+        <w:tc>
+          <w:tcPr>
+            <w:tcW w:w="851" w:type="dxa"/>
+          </w:tcPr>
+          <w:p>
+            <w:pPr>
+              <w:jc w:val="right"/>
+              <w:rPr>
+                <w:sz w:val="44"/>
+                <w:szCs w:val="44"/>
+                <w:lang w:bidi="ar-EG"/>
+              </w:rPr>
+            </w:pPr>
+            <w:r>
+              <w:rPr>
+                <w:sz w:val="44"/>
+                <w:szCs w:val="44"/>
+                <w:lang w:bidi="ar-EG"/>
+              </w:rPr>
+              <w:t>1</w:t>
+            </w:r>
+          </w:p>
+        </w:tc>
+        <w:tc>
+          <w:tcPr>
+            <w:tcW w:w="850" w:type="dxa"/>
+          </w:tcPr>
+          <w:p>
+            <w:pPr>
+              <w:jc w:val="right"/>
+              <w:rPr>
+                <w:sz w:val="44"/>
+                <w:szCs w:val="44"/>
+                <w:lang w:bidi="ar-EG"/>
+              </w:rPr>
+            </w:pPr>
+            <w:r>
+              <w:rPr>
+                <w:sz w:val="44"/>
+                <w:szCs w:val="44"/>
+                <w:lang w:bidi="ar-EG"/>
+              </w:rPr>
+              <w:t>X</w:t>
+            </w:r>
+          </w:p>
+        </w:tc>
+        <w:tc>
+          <w:tcPr>
+            <w:tcW w:w="993" w:type="dxa"/>
+          </w:tcPr>
+          <w:p>
+            <w:pPr>
+              <w:jc w:val="right"/>
+              <w:rPr>
+                <w:sz w:val="44"/>
+                <w:szCs w:val="44"/>
+                <w:lang w:bidi="ar-EG"/>
+              </w:rPr>
+            </w:pPr>
+            <w:r>
+              <w:rPr>
+                <w:sz w:val="44"/>
+                <w:szCs w:val="44"/>
+                <w:lang w:bidi="ar-EG"/>
+              </w:rPr>
+              <w:t>0</w:t>
+            </w:r>
+          </w:p>
+        </w:tc>
+        <w:tc>
+          <w:tcPr>
+            <w:tcW w:w="708" w:type="dxa"/>
+          </w:tcPr>
+          <w:p>
+            <w:pPr>
+              <w:jc w:val="right"/>
+              <w:rPr>
+                <w:sz w:val="44"/>
+                <w:szCs w:val="44"/>
+                <w:lang w:bidi="ar-EG"/>
+              </w:rPr>
+            </w:pPr>
+            <w:r>
+              <w:rPr>
+                <w:sz w:val="44"/>
+                <w:szCs w:val="44"/>
+                <w:lang w:bidi="ar-EG"/>
+              </w:rPr>
+              <w:t>0</w:t>
+            </w:r>
+          </w:p>
+        </w:tc>
+        <w:tc>
+          <w:tcPr>
+            <w:tcW w:w="898" w:type="dxa"/>
+          </w:tcPr>
+          <w:p>
+            <w:pPr>
+              <w:jc w:val="right"/>
+              <w:rPr>
+                <w:lang w:bidi="ar-EG"/>
+              </w:rPr>
+            </w:pPr>
+            <w:r>
+              <w:rPr>
+                <w:lang w:bidi="ar-EG"/>
+              </w:rPr>
+              <w:t>Interrupt(S2)</w:t>
+            </w:r>
+          </w:p>
+        </w:tc>
+      </w:tr>
+      <w:tr>
+        <w:tc>
+          <w:tcPr>
+            <w:tcW w:w="1184" w:type="dxa"/>
+          </w:tcPr>
+          <w:p>
+            <w:pPr>
+              <w:jc w:val="right"/>
+              <w:rPr>
+                <w:sz w:val="44"/>
+                <w:szCs w:val="44"/>
+                <w:lang w:bidi="ar-EG"/>
+              </w:rPr>
+            </w:pPr>
+            <w:r>
+              <w:rPr>
+                <w:sz w:val="44"/>
+                <w:szCs w:val="44"/>
+                <w:lang w:bidi="ar-EG"/>
+              </w:rPr>
+              <w:t>X</w:t>
+            </w:r>
+          </w:p>
+        </w:tc>
+        <w:tc>
+          <w:tcPr>
+            <w:tcW w:w="993" w:type="dxa"/>
+          </w:tcPr>
+          <w:p>
+            <w:pPr>
+              <w:jc w:val="right"/>
+              <w:rPr>
+                <w:sz w:val="44"/>
+                <w:szCs w:val="44"/>
+                <w:lang w:bidi="ar-EG"/>
+              </w:rPr>
+            </w:pPr>
+            <w:r>
+              <w:rPr>
+                <w:sz w:val="44"/>
+                <w:szCs w:val="44"/>
+                <w:lang w:bidi="ar-EG"/>
+              </w:rPr>
+              <w:t>0</w:t>
+            </w:r>
+          </w:p>
+        </w:tc>
+        <w:tc>
+          <w:tcPr>
+            <w:tcW w:w="992" w:type="dxa"/>
+          </w:tcPr>
+          <w:p>
+            <w:pPr>
+              <w:jc w:val="right"/>
+              <w:rPr>
+                <w:sz w:val="44"/>
+                <w:szCs w:val="44"/>
+                <w:lang w:bidi="ar-EG"/>
+              </w:rPr>
+            </w:pPr>
+            <w:r>
+              <w:rPr>
+                <w:sz w:val="44"/>
+                <w:szCs w:val="44"/>
+                <w:lang w:bidi="ar-EG"/>
+              </w:rPr>
+              <w:t>1</w:t>
+            </w:r>
+          </w:p>
+        </w:tc>
+        <w:tc>
+          <w:tcPr>
+            <w:tcW w:w="850" w:type="dxa"/>
+          </w:tcPr>
+          <w:p>
+            <w:pPr>
+              <w:jc w:val="right"/>
+              <w:rPr>
+                <w:sz w:val="44"/>
+                <w:szCs w:val="44"/>
+                <w:lang w:bidi="ar-EG"/>
+              </w:rPr>
+            </w:pPr>
+            <w:r>
+              <w:rPr>
+                <w:sz w:val="44"/>
+                <w:szCs w:val="44"/>
+                <w:lang w:bidi="ar-EG"/>
+              </w:rPr>
+              <w:t>0</w:t>
+            </w:r>
+          </w:p>
+        </w:tc>
+        <w:tc>
+          <w:tcPr>
+            <w:tcW w:w="851" w:type="dxa"/>
+          </w:tcPr>
+          <w:p>
+            <w:pPr>
+              <w:jc w:val="right"/>
+              <w:rPr>
+                <w:sz w:val="44"/>
+                <w:szCs w:val="44"/>
+                <w:lang w:bidi="ar-EG"/>
+              </w:rPr>
+            </w:pPr>
+            <w:r>
+              <w:rPr>
+                <w:sz w:val="44"/>
+                <w:szCs w:val="44"/>
+                <w:lang w:bidi="ar-EG"/>
+              </w:rPr>
+              <w:t>1</w:t>
+            </w:r>
+          </w:p>
+        </w:tc>
+        <w:tc>
+          <w:tcPr>
+            <w:tcW w:w="850" w:type="dxa"/>
+          </w:tcPr>
+          <w:p>
+            <w:pPr>
+              <w:jc w:val="right"/>
+              <w:rPr>
+                <w:sz w:val="44"/>
+                <w:szCs w:val="44"/>
+                <w:lang w:bidi="ar-EG"/>
+              </w:rPr>
+            </w:pPr>
+            <w:r>
+              <w:rPr>
+                <w:sz w:val="44"/>
+                <w:szCs w:val="44"/>
+                <w:lang w:bidi="ar-EG"/>
+              </w:rPr>
+              <w:t>X</w:t>
+            </w:r>
+          </w:p>
+        </w:tc>
+        <w:tc>
+          <w:tcPr>
+            <w:tcW w:w="993" w:type="dxa"/>
+          </w:tcPr>
+          <w:p>
+            <w:pPr>
+              <w:jc w:val="right"/>
+              <w:rPr>
+                <w:sz w:val="44"/>
+                <w:szCs w:val="44"/>
+                <w:lang w:bidi="ar-EG"/>
+              </w:rPr>
+            </w:pPr>
+            <w:r>
+              <w:rPr>
+                <w:sz w:val="44"/>
+                <w:szCs w:val="44"/>
+                <w:lang w:bidi="ar-EG"/>
+              </w:rPr>
+              <w:t>0</w:t>
+            </w:r>
+          </w:p>
+        </w:tc>
+        <w:tc>
+          <w:tcPr>
+            <w:tcW w:w="708" w:type="dxa"/>
+          </w:tcPr>
+          <w:p>
+            <w:pPr>
+              <w:jc w:val="right"/>
+              <w:rPr>
+                <w:sz w:val="44"/>
+                <w:szCs w:val="44"/>
+                <w:lang w:bidi="ar-EG"/>
+              </w:rPr>
+            </w:pPr>
+            <w:r>
+              <w:rPr>
+                <w:sz w:val="44"/>
+                <w:szCs w:val="44"/>
+                <w:lang w:bidi="ar-EG"/>
+              </w:rPr>
+              <w:t>0</w:t>
+            </w:r>
+          </w:p>
+        </w:tc>
+        <w:tc>
+          <w:tcPr>
+            <w:tcW w:w="898" w:type="dxa"/>
+          </w:tcPr>
+          <w:p>
+            <w:pPr>
+              <w:jc w:val="right"/>
+              <w:rPr>
+                <w:lang w:bidi="ar-EG"/>
+              </w:rPr>
+            </w:pPr>
+            <w:r>
+              <w:rPr>
+                <w:lang w:bidi="ar-EG"/>
+              </w:rPr>
+              <w:t>Interrupt(S3)</w:t>
+            </w:r>
+          </w:p>
+        </w:tc>
+      </w:tr>
+      <w:tr>
+        <w:tc>
+          <w:tcPr>
+            <w:tcW w:w="1184" w:type="dxa"/>
+          </w:tcPr>
+          <w:p>
+            <w:pPr>
+              <w:jc w:val="right"/>
+              <w:rPr>
+                <w:sz w:val="44"/>
+                <w:szCs w:val="44"/>
+                <w:lang w:bidi="ar-EG"/>
+              </w:rPr>
+            </w:pPr>
+            <w:r>
+              <w:rPr>
+                <w:sz w:val="44"/>
+                <w:szCs w:val="44"/>
+                <w:lang w:bidi="ar-EG"/>
+              </w:rPr>
+              <w:t>X</w:t>
+            </w:r>
+          </w:p>
+        </w:tc>
+        <w:tc>
+          <w:tcPr>
+            <w:tcW w:w="993" w:type="dxa"/>
+          </w:tcPr>
+          <w:p>
+            <w:pPr>
+              <w:jc w:val="right"/>
+              <w:rPr>
+                <w:sz w:val="44"/>
+                <w:szCs w:val="44"/>
+                <w:lang w:bidi="ar-EG"/>
+              </w:rPr>
+            </w:pPr>
+            <w:r>
+              <w:rPr>
+                <w:sz w:val="44"/>
+                <w:szCs w:val="44"/>
+                <w:lang w:bidi="ar-EG"/>
+              </w:rPr>
+              <w:t>0</w:t>
+            </w:r>
+          </w:p>
+        </w:tc>
+        <w:tc>
+          <w:tcPr>
+            <w:tcW w:w="992" w:type="dxa"/>
+          </w:tcPr>
+          <w:p>
+            <w:pPr>
+              <w:jc w:val="right"/>
+              <w:rPr>
+                <w:sz w:val="44"/>
+                <w:szCs w:val="44"/>
+                <w:lang w:bidi="ar-EG"/>
+              </w:rPr>
+            </w:pPr>
+            <w:r>
+              <w:rPr>
+                <w:sz w:val="44"/>
+                <w:szCs w:val="44"/>
+                <w:lang w:bidi="ar-EG"/>
+              </w:rPr>
+              <w:t>0</w:t>
+            </w:r>
+          </w:p>
+        </w:tc>
+        <w:tc>
+          <w:tcPr>
+            <w:tcW w:w="850" w:type="dxa"/>
+          </w:tcPr>
+          <w:p>
+            <w:pPr>
+              <w:jc w:val="right"/>
+              <w:rPr>
+                <w:sz w:val="44"/>
+                <w:szCs w:val="44"/>
+                <w:lang w:bidi="ar-EG"/>
+              </w:rPr>
+            </w:pPr>
+            <w:r>
+              <w:rPr>
+                <w:sz w:val="44"/>
+                <w:szCs w:val="44"/>
+                <w:lang w:bidi="ar-EG"/>
+              </w:rPr>
+              <w:t>0</w:t>
+            </w:r>
+          </w:p>
+        </w:tc>
+        <w:tc>
+          <w:tcPr>
+            <w:tcW w:w="851" w:type="dxa"/>
+          </w:tcPr>
+          <w:p>
+            <w:pPr>
+              <w:jc w:val="right"/>
+              <w:rPr>
+                <w:sz w:val="44"/>
+                <w:szCs w:val="44"/>
+                <w:lang w:bidi="ar-EG"/>
+              </w:rPr>
+            </w:pPr>
+            <w:r>
+              <w:rPr>
+                <w:sz w:val="44"/>
+                <w:szCs w:val="44"/>
+                <w:lang w:bidi="ar-EG"/>
+              </w:rPr>
+              <w:t>0</w:t>
+            </w:r>
+          </w:p>
+        </w:tc>
+        <w:tc>
+          <w:tcPr>
+            <w:tcW w:w="850" w:type="dxa"/>
+          </w:tcPr>
+          <w:p>
+            <w:pPr>
+              <w:jc w:val="right"/>
+              <w:rPr>
+                <w:sz w:val="44"/>
+                <w:szCs w:val="44"/>
+                <w:lang w:bidi="ar-EG"/>
+              </w:rPr>
+            </w:pPr>
+            <w:r>
+              <w:rPr>
+                <w:sz w:val="44"/>
+                <w:szCs w:val="44"/>
+                <w:lang w:bidi="ar-EG"/>
+              </w:rPr>
+              <w:t>X</w:t>
+            </w:r>
+          </w:p>
+        </w:tc>
+        <w:tc>
+          <w:tcPr>
+            <w:tcW w:w="993" w:type="dxa"/>
+          </w:tcPr>
+          <w:p>
+            <w:pPr>
+              <w:jc w:val="right"/>
+              <w:rPr>
+                <w:sz w:val="44"/>
+                <w:szCs w:val="44"/>
+                <w:lang w:bidi="ar-EG"/>
+              </w:rPr>
+            </w:pPr>
+            <w:r>
+              <w:rPr>
+                <w:sz w:val="44"/>
+                <w:szCs w:val="44"/>
+                <w:lang w:bidi="ar-EG"/>
+              </w:rPr>
+              <w:t>1</w:t>
+            </w:r>
+          </w:p>
+        </w:tc>
+        <w:tc>
+          <w:tcPr>
+            <w:tcW w:w="708" w:type="dxa"/>
+          </w:tcPr>
+          <w:p>
+            <w:pPr>
+              <w:jc w:val="right"/>
+              <w:rPr>
+                <w:sz w:val="44"/>
+                <w:szCs w:val="44"/>
+                <w:lang w:bidi="ar-EG"/>
+              </w:rPr>
+            </w:pPr>
+            <w:r>
+              <w:rPr>
+                <w:sz w:val="44"/>
+                <w:szCs w:val="44"/>
+                <w:lang w:bidi="ar-EG"/>
+              </w:rPr>
+              <w:t>1</w:t>
+            </w:r>
+          </w:p>
+        </w:tc>
+        <w:tc>
+          <w:tcPr>
+            <w:tcW w:w="898" w:type="dxa"/>
+          </w:tcPr>
+          <w:p>
+            <w:pPr>
+              <w:jc w:val="right"/>
+              <w:rPr>
+                <w:lang w:bidi="ar-EG"/>
+              </w:rPr>
+            </w:pPr>
+            <w:r>
+              <w:rPr>
+                <w:lang w:bidi="ar-EG"/>
+              </w:rPr>
+              <w:t>Interrupt(S4)</w:t>
             </w:r>
           </w:p>
         </w:tc>
@@ -882,7 +1707,6 @@
       <w:pPr>
         <w:jc w:val="right"/>
         <w:rPr>
-          <w:rFonts w:hint="cs"/>
           <w:sz w:val="44"/>
           <w:szCs w:val="44"/>
           <w:lang w:bidi="ar-EG"/>
@@ -904,7 +1728,25 @@
           <w:szCs w:val="32"/>
           <w:lang w:bidi="ar-EG"/>
         </w:rPr>
-        <w:t>State1 is not to be modified, state3 is to be totally removed.</w:t>
+        <w:t xml:space="preserve">State1 is not to be </w:t>
+      </w:r>
+      <w:proofErr w:type="gramStart"/>
+      <w:r>
+        <w:rPr>
+          <w:sz w:val="32"/>
+          <w:szCs w:val="32"/>
+          <w:lang w:bidi="ar-EG"/>
+        </w:rPr>
+        <w:t>modified,</w:t>
+      </w:r>
+      <w:proofErr w:type="gramEnd"/>
+      <w:r>
+        <w:rPr>
+          <w:sz w:val="32"/>
+          <w:szCs w:val="32"/>
+          <w:lang w:bidi="ar-EG"/>
+        </w:rPr>
+        <w:t xml:space="preserve"> state3 is to be totally removed.</w:t>
       </w:r>
     </w:p>
     <w:p>
@@ -975,7 +1817,6 @@
       <w:pPr>
         <w:jc w:val="center"/>
         <w:rPr>
-          <w:rFonts w:hint="cs"/>
           <w:sz w:val="32"/>
           <w:szCs w:val="32"/>
           <w:rtl/>

</xml_diff>